<commit_message>
changes to cv and publication structure
</commit_message>
<xml_diff>
--- a/public/files/Curriculum Vitae - Toro.docx
+++ b/public/files/Curriculum Vitae - Toro.docx
@@ -1,6 +1,6 @@
 
 <file path=word/document.xml><?xml version="1.0" encoding="utf-8"?>
-<w:document xmlns:wpc="http://schemas.microsoft.com/office/word/2010/wordprocessingCanvas" xmlns:mo="http://schemas.microsoft.com/office/mac/office/2008/main" xmlns:mc="http://schemas.openxmlformats.org/markup-compatibility/2006" xmlns:mv="urn:schemas-microsoft-com:mac:vml" xmlns:o="urn:schemas-microsoft-com:office:office" xmlns:r="http://schemas.openxmlformats.org/officeDocument/2006/relationships" xmlns:m="http://schemas.openxmlformats.org/officeDocument/2006/math" xmlns:v="urn:schemas-microsoft-com:vml" xmlns:wp14="http://schemas.microsoft.com/office/word/2010/wordprocessingDrawing" xmlns:wp="http://schemas.openxmlformats.org/drawingml/2006/wordprocessingDrawing" xmlns:w10="urn:schemas-microsoft-com:office:word" xmlns:w="http://schemas.openxmlformats.org/wordprocessingml/2006/main" xmlns:w14="http://schemas.microsoft.com/office/word/2010/wordml" xmlns:w15="http://schemas.microsoft.com/office/word/2012/wordml" xmlns:wpg="http://schemas.microsoft.com/office/word/2010/wordprocessingGroup" xmlns:wpi="http://schemas.microsoft.com/office/word/2010/wordprocessingInk" xmlns:wne="http://schemas.microsoft.com/office/word/2006/wordml" xmlns:wps="http://schemas.microsoft.com/office/word/2010/wordprocessingShape" mc:Ignorable="w14 w15 wp14">
+<w:document xmlns:wpc="http://schemas.microsoft.com/office/word/2010/wordprocessingCanvas" xmlns:cx="http://schemas.microsoft.com/office/drawing/2014/chartex" xmlns:cx1="http://schemas.microsoft.com/office/drawing/2015/9/8/chartex" xmlns:cx2="http://schemas.microsoft.com/office/drawing/2015/10/21/chartex" xmlns:cx3="http://schemas.microsoft.com/office/drawing/2016/5/9/chartex" xmlns:cx4="http://schemas.microsoft.com/office/drawing/2016/5/10/chartex" xmlns:cx5="http://schemas.microsoft.com/office/drawing/2016/5/11/chartex" xmlns:cx6="http://schemas.microsoft.com/office/drawing/2016/5/12/chartex" xmlns:cx7="http://schemas.microsoft.com/office/drawing/2016/5/13/chartex" xmlns:cx8="http://schemas.microsoft.com/office/drawing/2016/5/14/chartex" xmlns:mc="http://schemas.openxmlformats.org/markup-compatibility/2006" xmlns:aink="http://schemas.microsoft.com/office/drawing/2016/ink" xmlns:am3d="http://schemas.microsoft.com/office/drawing/2017/model3d" xmlns:o="urn:schemas-microsoft-com:office:office" xmlns:r="http://schemas.openxmlformats.org/officeDocument/2006/relationships" xmlns:m="http://schemas.openxmlformats.org/officeDocument/2006/math" xmlns:v="urn:schemas-microsoft-com:vml" xmlns:wp14="http://schemas.microsoft.com/office/word/2010/wordprocessingDrawing" xmlns:wp="http://schemas.openxmlformats.org/drawingml/2006/wordprocessingDrawing" xmlns:w10="urn:schemas-microsoft-com:office:word" xmlns:w="http://schemas.openxmlformats.org/wordprocessingml/2006/main" xmlns:w14="http://schemas.microsoft.com/office/word/2010/wordml" xmlns:w15="http://schemas.microsoft.com/office/word/2012/wordml" xmlns:w16cid="http://schemas.microsoft.com/office/word/2016/wordml/cid" xmlns:w16se="http://schemas.microsoft.com/office/word/2015/wordml/symex" xmlns:wpg="http://schemas.microsoft.com/office/word/2010/wordprocessingGroup" xmlns:wpi="http://schemas.microsoft.com/office/word/2010/wordprocessingInk" xmlns:wne="http://schemas.microsoft.com/office/word/2006/wordml" xmlns:wps="http://schemas.microsoft.com/office/word/2010/wordprocessingShape" mc:Ignorable="w14 w15 w16se w16cid wp14">
   <w:body>
     <w:p>
       <w:pPr>
@@ -49,19 +49,7 @@
           <w:sz w:val="24"/>
           <w:szCs w:val="24"/>
         </w:rPr>
-        <w:t>6</w:t>
-      </w:r>
-      <w:bookmarkStart w:id="0" w:name="_GoBack"/>
-      <w:bookmarkEnd w:id="0"/>
-      <w:r>
-        <w:rPr>
-          <w:rFonts w:ascii="Times New Roman" w:hAnsi="Times New Roman" w:cs="Times New Roman"/>
-          <w:b/>
-          <w:bCs/>
-          <w:sz w:val="24"/>
-          <w:szCs w:val="24"/>
-        </w:rPr>
-        <w:t>77 Beacon St., room 205</w:t>
+        <w:t>677 Beacon St., room 205</w:t>
       </w:r>
     </w:p>
     <w:p>
@@ -1410,7 +1398,19 @@
         <w:rPr>
           <w:rFonts w:ascii="Times New Roman" w:hAnsi="Times New Roman" w:cs="Times New Roman"/>
         </w:rPr>
-        <w:t>fMRI data processing (SPM, FSL</w:t>
+        <w:t>fMRI data processing (</w:t>
+      </w:r>
+      <w:r>
+        <w:rPr>
+          <w:rFonts w:ascii="Times New Roman" w:hAnsi="Times New Roman" w:cs="Times New Roman"/>
+        </w:rPr>
+        <w:t>AFNI</w:t>
+      </w:r>
+      <w:r>
+        <w:rPr>
+          <w:rFonts w:ascii="Times New Roman" w:hAnsi="Times New Roman" w:cs="Times New Roman"/>
+        </w:rPr>
+        <w:t>, FSL</w:t>
       </w:r>
       <w:r>
         <w:rPr>
@@ -1696,7 +1696,13 @@
         <w:rPr>
           <w:rFonts w:ascii="Times New Roman" w:hAnsi="Times New Roman" w:cs="Times New Roman"/>
         </w:rPr>
-        <w:t xml:space="preserve">Horowitz-Kraus, T., Di Francesco, M., </w:t>
+        <w:t>Horowitz-Kraus, T.,</w:t>
+      </w:r>
+      <w:r>
+        <w:rPr>
+          <w:rFonts w:ascii="Times New Roman" w:hAnsi="Times New Roman" w:cs="Times New Roman"/>
+        </w:rPr>
+        <w:t xml:space="preserve"> </w:t>
       </w:r>
       <w:r>
         <w:rPr>
@@ -1705,6 +1711,37 @@
           <w:bCs/>
         </w:rPr>
         <w:t>Toro Serey, C.</w:t>
+      </w:r>
+      <w:r>
+        <w:rPr>
+          <w:rFonts w:ascii="Times New Roman" w:hAnsi="Times New Roman" w:cs="Times New Roman"/>
+          <w:b/>
+          <w:bCs/>
+        </w:rPr>
+        <w:t xml:space="preserve">, </w:t>
+      </w:r>
+      <w:r>
+        <w:rPr>
+          <w:rFonts w:ascii="Times New Roman" w:hAnsi="Times New Roman" w:cs="Times New Roman"/>
+          <w:bCs/>
+        </w:rPr>
+        <w:t>&amp;</w:t>
+      </w:r>
+      <w:bookmarkStart w:id="0" w:name="_GoBack"/>
+      <w:bookmarkEnd w:id="0"/>
+      <w:r>
+        <w:rPr>
+          <w:rFonts w:ascii="Times New Roman" w:hAnsi="Times New Roman" w:cs="Times New Roman"/>
+          <w:b/>
+          <w:bCs/>
+        </w:rPr>
+        <w:t xml:space="preserve"> </w:t>
+      </w:r>
+      <w:r>
+        <w:rPr>
+          <w:rFonts w:ascii="Times New Roman" w:hAnsi="Times New Roman" w:cs="Times New Roman"/>
+        </w:rPr>
+        <w:t>Di Francesco, M.</w:t>
       </w:r>
       <w:r>
         <w:rPr>
@@ -2057,17 +2094,49 @@
           <w:b/>
           <w:bCs/>
         </w:rPr>
-        <w:t>Toro Serey, C.</w:t>
-      </w:r>
+        <w:t xml:space="preserve">Toro </w:t>
+      </w:r>
+      <w:proofErr w:type="spellStart"/>
       <w:r>
         <w:rPr>
           <w:rFonts w:ascii="Times New Roman" w:eastAsia="Times New Roman" w:hAnsi="Times New Roman" w:cs="Times New Roman"/>
-        </w:rPr>
-        <w:t>, &amp; McGuire, J.T. (2018</w:t>
-      </w:r>
+          <w:b/>
+          <w:bCs/>
+        </w:rPr>
+        <w:t>Serey</w:t>
+      </w:r>
+      <w:proofErr w:type="spellEnd"/>
       <w:r>
         <w:rPr>
           <w:rFonts w:ascii="Times New Roman" w:eastAsia="Times New Roman" w:hAnsi="Times New Roman" w:cs="Times New Roman"/>
+          <w:b/>
+          <w:bCs/>
+        </w:rPr>
+        <w:t>, C.</w:t>
+      </w:r>
+      <w:r>
+        <w:rPr>
+          <w:rFonts w:ascii="Times New Roman" w:eastAsia="Times New Roman" w:hAnsi="Times New Roman" w:cs="Times New Roman"/>
+        </w:rPr>
+        <w:t xml:space="preserve">, </w:t>
+      </w:r>
+      <w:proofErr w:type="spellStart"/>
+      <w:r>
+        <w:rPr>
+          <w:rFonts w:ascii="Times New Roman" w:eastAsia="Times New Roman" w:hAnsi="Times New Roman" w:cs="Times New Roman"/>
+        </w:rPr>
+        <w:t>Tobyne</w:t>
+      </w:r>
+      <w:proofErr w:type="spellEnd"/>
+      <w:r>
+        <w:rPr>
+          <w:rFonts w:ascii="Times New Roman" w:eastAsia="Times New Roman" w:hAnsi="Times New Roman" w:cs="Times New Roman"/>
+        </w:rPr>
+        <w:t>, S.M., &amp; McGuire, J.T. (2019</w:t>
+      </w:r>
+      <w:r>
+        <w:rPr>
+          <w:rFonts w:ascii="Times New Roman" w:eastAsia="Times New Roman" w:hAnsi="Times New Roman" w:cs="Times New Roman"/>
         </w:rPr>
         <w:t xml:space="preserve">). </w:t>
       </w:r>
@@ -2075,33 +2144,32 @@
         <w:rPr>
           <w:rFonts w:ascii="Times New Roman" w:eastAsia="Times New Roman" w:hAnsi="Times New Roman" w:cs="Times New Roman"/>
         </w:rPr>
-        <w:t>Parsing medial prefrontal cortex: A joint meta-analytic and graph-theoretic approach</w:t>
+        <w:t>Unsupervised Topographical Clustering of Resting Brain Activity using Spectral Network Partitioning</w:t>
       </w:r>
       <w:r>
         <w:rPr>
           <w:rFonts w:ascii="Times New Roman" w:eastAsia="Times New Roman" w:hAnsi="Times New Roman" w:cs="Times New Roman"/>
         </w:rPr>
-        <w:t xml:space="preserve">. </w:t>
+        <w:t>.</w:t>
+      </w:r>
+      <w:r>
+        <w:rPr>
+          <w:rFonts w:ascii="Times New Roman" w:eastAsia="Times New Roman" w:hAnsi="Times New Roman" w:cs="Times New Roman"/>
+        </w:rPr>
+        <w:t xml:space="preserve"> </w:t>
       </w:r>
       <w:r>
         <w:rPr>
           <w:rFonts w:ascii="Times New Roman" w:eastAsia="Times New Roman" w:hAnsi="Times New Roman" w:cs="Times New Roman"/>
           <w:i/>
-          <w:iCs/>
-        </w:rPr>
-        <w:t>Annual Meeting of the Society for Neuroeconomics (SNE)</w:t>
+        </w:rPr>
+        <w:t>Boston University Data Science day</w:t>
       </w:r>
       <w:r>
         <w:rPr>
           <w:rFonts w:ascii="Times New Roman" w:eastAsia="Times New Roman" w:hAnsi="Times New Roman" w:cs="Times New Roman"/>
         </w:rPr>
-        <w:t>, Philadelphia, PA</w:t>
-      </w:r>
-      <w:r>
-        <w:rPr>
-          <w:rFonts w:ascii="Times New Roman" w:eastAsia="Times New Roman" w:hAnsi="Times New Roman" w:cs="Times New Roman"/>
-        </w:rPr>
-        <w:t xml:space="preserve">. </w:t>
+        <w:t>, Boston, MA.</w:t>
       </w:r>
     </w:p>
     <w:p>
@@ -2124,13 +2192,49 @@
           <w:b/>
           <w:bCs/>
         </w:rPr>
-        <w:t>Toro Serey, C.</w:t>
-      </w:r>
+        <w:t xml:space="preserve">Toro </w:t>
+      </w:r>
+      <w:proofErr w:type="spellStart"/>
       <w:r>
         <w:rPr>
           <w:rFonts w:ascii="Times New Roman" w:eastAsia="Times New Roman" w:hAnsi="Times New Roman" w:cs="Times New Roman"/>
-        </w:rPr>
-        <w:t xml:space="preserve">, &amp; McGuire, J.T. (2017). Effort and Delay Discounting in a Foraging Environment. </w:t>
+          <w:b/>
+          <w:bCs/>
+        </w:rPr>
+        <w:t>Serey</w:t>
+      </w:r>
+      <w:proofErr w:type="spellEnd"/>
+      <w:r>
+        <w:rPr>
+          <w:rFonts w:ascii="Times New Roman" w:eastAsia="Times New Roman" w:hAnsi="Times New Roman" w:cs="Times New Roman"/>
+          <w:b/>
+          <w:bCs/>
+        </w:rPr>
+        <w:t>, C.</w:t>
+      </w:r>
+      <w:r>
+        <w:rPr>
+          <w:rFonts w:ascii="Times New Roman" w:eastAsia="Times New Roman" w:hAnsi="Times New Roman" w:cs="Times New Roman"/>
+        </w:rPr>
+        <w:t>, &amp; McGuire, J.T. (2018</w:t>
+      </w:r>
+      <w:r>
+        <w:rPr>
+          <w:rFonts w:ascii="Times New Roman" w:eastAsia="Times New Roman" w:hAnsi="Times New Roman" w:cs="Times New Roman"/>
+        </w:rPr>
+        <w:t xml:space="preserve">). </w:t>
+      </w:r>
+      <w:r>
+        <w:rPr>
+          <w:rFonts w:ascii="Times New Roman" w:eastAsia="Times New Roman" w:hAnsi="Times New Roman" w:cs="Times New Roman"/>
+        </w:rPr>
+        <w:t>Parsing medial prefrontal cortex: A joint meta-analytic and graph-theoretic approach</w:t>
+      </w:r>
+      <w:r>
+        <w:rPr>
+          <w:rFonts w:ascii="Times New Roman" w:eastAsia="Times New Roman" w:hAnsi="Times New Roman" w:cs="Times New Roman"/>
+        </w:rPr>
+        <w:t xml:space="preserve">. </w:t>
       </w:r>
       <w:r>
         <w:rPr>
@@ -2144,16 +2248,18 @@
         <w:rPr>
           <w:rFonts w:ascii="Times New Roman" w:eastAsia="Times New Roman" w:hAnsi="Times New Roman" w:cs="Times New Roman"/>
         </w:rPr>
-        <w:t xml:space="preserve">, Toronto, CA. </w:t>
-      </w:r>
-    </w:p>
-    <w:p>
-      <w:pPr>
-        <w:spacing w:after="0" w:line="240" w:lineRule="auto"/>
-        <w:ind w:left="360"/>
+        <w:t>, Philadelphia, PA</w:t>
+      </w:r>
+      <w:r>
         <w:rPr>
           <w:rFonts w:ascii="Times New Roman" w:eastAsia="Times New Roman" w:hAnsi="Times New Roman" w:cs="Times New Roman"/>
         </w:rPr>
+        <w:t xml:space="preserve">. </w:t>
+      </w:r>
+    </w:p>
+    <w:p>
+      <w:pPr>
+        <w:spacing w:after="0" w:line="240" w:lineRule="auto"/>
       </w:pPr>
     </w:p>
     <w:p>
@@ -2164,55 +2270,10 @@
           <w:numId w:val="23"/>
         </w:numPr>
         <w:spacing w:after="0" w:line="240" w:lineRule="auto"/>
-        <w:rPr>
-          <w:rFonts w:ascii="Times New Roman" w:hAnsi="Times New Roman" w:cs="Times New Roman"/>
-        </w:rPr>
-      </w:pPr>
-      <w:proofErr w:type="spellStart"/>
-      <w:r>
-        <w:rPr>
-          <w:rFonts w:ascii="Times New Roman" w:hAnsi="Times New Roman" w:cs="Times New Roman"/>
-        </w:rPr>
-        <w:t>Tenney</w:t>
-      </w:r>
-      <w:proofErr w:type="spellEnd"/>
-      <w:r>
-        <w:rPr>
-          <w:rFonts w:ascii="Times New Roman" w:hAnsi="Times New Roman" w:cs="Times New Roman"/>
-        </w:rPr>
-        <w:t xml:space="preserve">, J., </w:t>
-      </w:r>
-      <w:proofErr w:type="spellStart"/>
-      <w:r>
-        <w:rPr>
-          <w:rFonts w:ascii="Times New Roman" w:hAnsi="Times New Roman" w:cs="Times New Roman"/>
-        </w:rPr>
-        <w:t>Kadis</w:t>
-      </w:r>
-      <w:proofErr w:type="spellEnd"/>
-      <w:r>
-        <w:rPr>
-          <w:rFonts w:ascii="Times New Roman" w:hAnsi="Times New Roman" w:cs="Times New Roman"/>
-        </w:rPr>
-        <w:t xml:space="preserve">, D., </w:t>
-      </w:r>
-      <w:proofErr w:type="spellStart"/>
-      <w:r>
-        <w:rPr>
-          <w:rFonts w:ascii="Times New Roman" w:hAnsi="Times New Roman" w:cs="Times New Roman"/>
-        </w:rPr>
-        <w:t>Agler</w:t>
-      </w:r>
-      <w:proofErr w:type="spellEnd"/>
-      <w:r>
-        <w:rPr>
-          <w:rFonts w:ascii="Times New Roman" w:hAnsi="Times New Roman" w:cs="Times New Roman"/>
-        </w:rPr>
-        <w:t xml:space="preserve">, W., </w:t>
-      </w:r>
-      <w:r>
-        <w:rPr>
-          <w:rFonts w:ascii="Times New Roman" w:hAnsi="Times New Roman" w:cs="Times New Roman"/>
+      </w:pPr>
+      <w:r>
+        <w:rPr>
+          <w:rFonts w:ascii="Times New Roman" w:eastAsia="Times New Roman" w:hAnsi="Times New Roman" w:cs="Times New Roman"/>
           <w:b/>
           <w:bCs/>
         </w:rPr>
@@ -2220,58 +2281,31 @@
       </w:r>
       <w:r>
         <w:rPr>
-          <w:rFonts w:ascii="Times New Roman" w:hAnsi="Times New Roman" w:cs="Times New Roman"/>
-        </w:rPr>
-        <w:t xml:space="preserve">, </w:t>
-      </w:r>
-      <w:proofErr w:type="spellStart"/>
-      <w:r>
-        <w:rPr>
-          <w:rFonts w:ascii="Times New Roman" w:hAnsi="Times New Roman" w:cs="Times New Roman"/>
-        </w:rPr>
-        <w:t>Vannest</w:t>
-      </w:r>
-      <w:proofErr w:type="spellEnd"/>
-      <w:r>
-        <w:rPr>
-          <w:rFonts w:ascii="Times New Roman" w:hAnsi="Times New Roman" w:cs="Times New Roman"/>
-        </w:rPr>
-        <w:t xml:space="preserve">, J., &amp; </w:t>
-      </w:r>
-      <w:proofErr w:type="spellStart"/>
-      <w:r>
-        <w:rPr>
-          <w:rFonts w:ascii="Times New Roman" w:hAnsi="Times New Roman" w:cs="Times New Roman"/>
-        </w:rPr>
-        <w:t>Glauser</w:t>
-      </w:r>
-      <w:proofErr w:type="spellEnd"/>
-      <w:r>
-        <w:rPr>
-          <w:rFonts w:ascii="Times New Roman" w:hAnsi="Times New Roman" w:cs="Times New Roman"/>
-        </w:rPr>
-        <w:t xml:space="preserve">, T. (2016). Defining epileptic network pathways: A combined MEG and fMRI approach. </w:t>
-      </w:r>
-      <w:r>
-        <w:rPr>
-          <w:rFonts w:ascii="Times New Roman" w:hAnsi="Times New Roman" w:cs="Times New Roman"/>
+          <w:rFonts w:ascii="Times New Roman" w:eastAsia="Times New Roman" w:hAnsi="Times New Roman" w:cs="Times New Roman"/>
+        </w:rPr>
+        <w:t xml:space="preserve">, &amp; McGuire, J.T. (2017). Effort and Delay Discounting in a Foraging Environment. </w:t>
+      </w:r>
+      <w:r>
+        <w:rPr>
+          <w:rFonts w:ascii="Times New Roman" w:eastAsia="Times New Roman" w:hAnsi="Times New Roman" w:cs="Times New Roman"/>
           <w:i/>
           <w:iCs/>
         </w:rPr>
-        <w:t xml:space="preserve">Annual Meeting of the American Epilepsy Society (AES), </w:t>
-      </w:r>
-      <w:r>
-        <w:rPr>
-          <w:rFonts w:ascii="Times New Roman" w:hAnsi="Times New Roman" w:cs="Times New Roman"/>
-        </w:rPr>
-        <w:t>Houston, TX.</w:t>
-      </w:r>
-    </w:p>
-    <w:p>
-      <w:pPr>
-        <w:spacing w:after="0" w:line="240" w:lineRule="auto"/>
-        <w:rPr>
-          <w:rFonts w:ascii="Times New Roman" w:hAnsi="Times New Roman" w:cs="Times New Roman"/>
+        <w:t>Annual Meeting of the Society for Neuroeconomics (SNE)</w:t>
+      </w:r>
+      <w:r>
+        <w:rPr>
+          <w:rFonts w:ascii="Times New Roman" w:eastAsia="Times New Roman" w:hAnsi="Times New Roman" w:cs="Times New Roman"/>
+        </w:rPr>
+        <w:t xml:space="preserve">, Toronto, CA. </w:t>
+      </w:r>
+    </w:p>
+    <w:p>
+      <w:pPr>
+        <w:spacing w:after="0" w:line="240" w:lineRule="auto"/>
+        <w:ind w:left="360"/>
+        <w:rPr>
+          <w:rFonts w:ascii="Times New Roman" w:eastAsia="Times New Roman" w:hAnsi="Times New Roman" w:cs="Times New Roman"/>
         </w:rPr>
       </w:pPr>
     </w:p>
@@ -2306,6 +2340,20 @@
         <w:rPr>
           <w:rFonts w:ascii="Times New Roman" w:hAnsi="Times New Roman" w:cs="Times New Roman"/>
         </w:rPr>
+        <w:t>Kadis</w:t>
+      </w:r>
+      <w:proofErr w:type="spellEnd"/>
+      <w:r>
+        <w:rPr>
+          <w:rFonts w:ascii="Times New Roman" w:hAnsi="Times New Roman" w:cs="Times New Roman"/>
+        </w:rPr>
+        <w:t xml:space="preserve">, D., </w:t>
+      </w:r>
+      <w:proofErr w:type="spellStart"/>
+      <w:r>
+        <w:rPr>
+          <w:rFonts w:ascii="Times New Roman" w:hAnsi="Times New Roman" w:cs="Times New Roman"/>
+        </w:rPr>
         <w:t>Agler</w:t>
       </w:r>
       <w:proofErr w:type="spellEnd"/>
@@ -2327,21 +2375,35 @@
         <w:rPr>
           <w:rFonts w:ascii="Times New Roman" w:hAnsi="Times New Roman" w:cs="Times New Roman"/>
         </w:rPr>
-        <w:t xml:space="preserve">, &amp; </w:t>
+        <w:t xml:space="preserve">, </w:t>
       </w:r>
       <w:proofErr w:type="spellStart"/>
       <w:r>
         <w:rPr>
           <w:rFonts w:ascii="Times New Roman" w:hAnsi="Times New Roman" w:cs="Times New Roman"/>
         </w:rPr>
-        <w:t>Kadis</w:t>
+        <w:t>Vannest</w:t>
       </w:r>
       <w:proofErr w:type="spellEnd"/>
       <w:r>
         <w:rPr>
           <w:rFonts w:ascii="Times New Roman" w:hAnsi="Times New Roman" w:cs="Times New Roman"/>
         </w:rPr>
-        <w:t xml:space="preserve">, D. (2016). Defining epileptic network pathways – A combined MEG and fMRI approach. </w:t>
+        <w:t xml:space="preserve">, J., &amp; </w:t>
+      </w:r>
+      <w:proofErr w:type="spellStart"/>
+      <w:r>
+        <w:rPr>
+          <w:rFonts w:ascii="Times New Roman" w:hAnsi="Times New Roman" w:cs="Times New Roman"/>
+        </w:rPr>
+        <w:t>Glauser</w:t>
+      </w:r>
+      <w:proofErr w:type="spellEnd"/>
+      <w:r>
+        <w:rPr>
+          <w:rFonts w:ascii="Times New Roman" w:hAnsi="Times New Roman" w:cs="Times New Roman"/>
+        </w:rPr>
+        <w:t xml:space="preserve">, T. (2016). Defining epileptic network pathways: A combined MEG and fMRI approach. </w:t>
       </w:r>
       <w:r>
         <w:rPr>
@@ -2349,31 +2411,13 @@
           <w:i/>
           <w:iCs/>
         </w:rPr>
-        <w:t xml:space="preserve">International Conference on </w:t>
-      </w:r>
-      <w:proofErr w:type="spellStart"/>
-      <w:r>
-        <w:rPr>
-          <w:rFonts w:ascii="Times New Roman" w:hAnsi="Times New Roman" w:cs="Times New Roman"/>
-          <w:i/>
-          <w:iCs/>
-        </w:rPr>
-        <w:t>Biomagnetism</w:t>
-      </w:r>
-      <w:proofErr w:type="spellEnd"/>
-      <w:r>
-        <w:rPr>
-          <w:rFonts w:ascii="Times New Roman" w:hAnsi="Times New Roman" w:cs="Times New Roman"/>
-          <w:i/>
-          <w:iCs/>
-        </w:rPr>
-        <w:t xml:space="preserve"> (BIOMAG), </w:t>
-      </w:r>
-      <w:r>
-        <w:rPr>
-          <w:rFonts w:ascii="Times New Roman" w:hAnsi="Times New Roman" w:cs="Times New Roman"/>
-        </w:rPr>
-        <w:t>Seoul, South Korea.</w:t>
+        <w:t xml:space="preserve">Annual Meeting of the American Epilepsy Society (AES), </w:t>
+      </w:r>
+      <w:r>
+        <w:rPr>
+          <w:rFonts w:ascii="Times New Roman" w:hAnsi="Times New Roman" w:cs="Times New Roman"/>
+        </w:rPr>
+        <w:t>Houston, TX.</w:t>
       </w:r>
     </w:p>
     <w:p>
@@ -2396,25 +2440,33 @@
           <w:rFonts w:ascii="Times New Roman" w:hAnsi="Times New Roman" w:cs="Times New Roman"/>
         </w:rPr>
       </w:pPr>
-      <w:r>
-        <w:rPr>
-          <w:rFonts w:ascii="Times New Roman" w:hAnsi="Times New Roman" w:cs="Times New Roman"/>
-        </w:rPr>
-        <w:t xml:space="preserve">Barnes-Davis, M.E., </w:t>
-      </w:r>
       <w:proofErr w:type="spellStart"/>
       <w:r>
         <w:rPr>
           <w:rFonts w:ascii="Times New Roman" w:hAnsi="Times New Roman" w:cs="Times New Roman"/>
         </w:rPr>
-        <w:t>Merhar</w:t>
+        <w:t>Tenney</w:t>
       </w:r>
       <w:proofErr w:type="spellEnd"/>
       <w:r>
         <w:rPr>
           <w:rFonts w:ascii="Times New Roman" w:hAnsi="Times New Roman" w:cs="Times New Roman"/>
         </w:rPr>
-        <w:t xml:space="preserve">, S.L., </w:t>
+        <w:t xml:space="preserve">, J., </w:t>
+      </w:r>
+      <w:proofErr w:type="spellStart"/>
+      <w:r>
+        <w:rPr>
+          <w:rFonts w:ascii="Times New Roman" w:hAnsi="Times New Roman" w:cs="Times New Roman"/>
+        </w:rPr>
+        <w:t>Agler</w:t>
+      </w:r>
+      <w:proofErr w:type="spellEnd"/>
+      <w:r>
+        <w:rPr>
+          <w:rFonts w:ascii="Times New Roman" w:hAnsi="Times New Roman" w:cs="Times New Roman"/>
+        </w:rPr>
+        <w:t xml:space="preserve">, W., </w:t>
       </w:r>
       <w:r>
         <w:rPr>
@@ -2428,7 +2480,7 @@
         <w:rPr>
           <w:rFonts w:ascii="Times New Roman" w:hAnsi="Times New Roman" w:cs="Times New Roman"/>
         </w:rPr>
-        <w:t xml:space="preserve">, Holland, S.K., &amp; </w:t>
+        <w:t xml:space="preserve">, &amp; </w:t>
       </w:r>
       <w:proofErr w:type="spellStart"/>
       <w:r>
@@ -2442,7 +2494,7 @@
         <w:rPr>
           <w:rFonts w:ascii="Times New Roman" w:hAnsi="Times New Roman" w:cs="Times New Roman"/>
         </w:rPr>
-        <w:t xml:space="preserve">, D.S. (2016). School-aged children born extremely preterm have altered patterns of activation in language regions during a functional MRI stories listening task compared to term counterparts. </w:t>
+        <w:t xml:space="preserve">, D. (2016). Defining epileptic network pathways – A combined MEG and fMRI approach. </w:t>
       </w:r>
       <w:r>
         <w:rPr>
@@ -2450,45 +2502,13 @@
           <w:i/>
           <w:iCs/>
         </w:rPr>
-        <w:t xml:space="preserve"> Joint Irish </w:t>
-      </w:r>
-      <w:proofErr w:type="spellStart"/>
-      <w:r>
-        <w:rPr>
-          <w:rFonts w:ascii="Times New Roman" w:hAnsi="Times New Roman" w:cs="Times New Roman"/>
-          <w:i/>
-          <w:iCs/>
-        </w:rPr>
-        <w:t>Paediatric</w:t>
-      </w:r>
-      <w:proofErr w:type="spellEnd"/>
-      <w:r>
-        <w:rPr>
-          <w:rFonts w:ascii="Times New Roman" w:hAnsi="Times New Roman" w:cs="Times New Roman"/>
-          <w:i/>
-          <w:iCs/>
-        </w:rPr>
-        <w:t xml:space="preserve"> Association (IPA) &amp; American Pediatric Society Meeting,</w:t>
-      </w:r>
-      <w:r>
-        <w:rPr>
-          <w:rFonts w:ascii="Times New Roman" w:hAnsi="Times New Roman" w:cs="Times New Roman"/>
-        </w:rPr>
-        <w:t xml:space="preserve"> </w:t>
-      </w:r>
-      <w:proofErr w:type="spellStart"/>
-      <w:r>
-        <w:rPr>
-          <w:rFonts w:ascii="Times New Roman" w:hAnsi="Times New Roman" w:cs="Times New Roman"/>
-        </w:rPr>
-        <w:t>Stillorgan</w:t>
-      </w:r>
-      <w:proofErr w:type="spellEnd"/>
-      <w:r>
-        <w:rPr>
-          <w:rFonts w:ascii="Times New Roman" w:hAnsi="Times New Roman" w:cs="Times New Roman"/>
-        </w:rPr>
-        <w:t xml:space="preserve">, Dublin. </w:t>
+        <w:t xml:space="preserve">International Conference on Biomagnetism (BIOMAG), </w:t>
+      </w:r>
+      <w:r>
+        <w:rPr>
+          <w:rFonts w:ascii="Times New Roman" w:hAnsi="Times New Roman" w:cs="Times New Roman"/>
+        </w:rPr>
+        <w:t>Seoul, South Korea.</w:t>
       </w:r>
     </w:p>
     <w:p>
@@ -2514,21 +2534,59 @@
       <w:r>
         <w:rPr>
           <w:rFonts w:ascii="Times New Roman" w:hAnsi="Times New Roman" w:cs="Times New Roman"/>
+        </w:rPr>
+        <w:t xml:space="preserve">Barnes-Davis, M.E., </w:t>
+      </w:r>
+      <w:proofErr w:type="spellStart"/>
+      <w:r>
+        <w:rPr>
+          <w:rFonts w:ascii="Times New Roman" w:hAnsi="Times New Roman" w:cs="Times New Roman"/>
+        </w:rPr>
+        <w:t>Merhar</w:t>
+      </w:r>
+      <w:proofErr w:type="spellEnd"/>
+      <w:r>
+        <w:rPr>
+          <w:rFonts w:ascii="Times New Roman" w:hAnsi="Times New Roman" w:cs="Times New Roman"/>
+        </w:rPr>
+        <w:t xml:space="preserve">, S.L., </w:t>
+      </w:r>
+      <w:r>
+        <w:rPr>
+          <w:rFonts w:ascii="Times New Roman" w:hAnsi="Times New Roman" w:cs="Times New Roman"/>
           <w:b/>
           <w:bCs/>
         </w:rPr>
-        <w:t xml:space="preserve">Toro Serey, C., </w:t>
-      </w:r>
-      <w:r>
-        <w:rPr>
-          <w:rFonts w:ascii="Times New Roman" w:hAnsi="Times New Roman" w:cs="Times New Roman"/>
-        </w:rPr>
-        <w:t xml:space="preserve">&amp; </w:t>
+        <w:t xml:space="preserve">Toro </w:t>
       </w:r>
       <w:proofErr w:type="spellStart"/>
       <w:r>
         <w:rPr>
           <w:rFonts w:ascii="Times New Roman" w:hAnsi="Times New Roman" w:cs="Times New Roman"/>
+          <w:b/>
+          <w:bCs/>
+        </w:rPr>
+        <w:t>Serey</w:t>
+      </w:r>
+      <w:proofErr w:type="spellEnd"/>
+      <w:r>
+        <w:rPr>
+          <w:rFonts w:ascii="Times New Roman" w:hAnsi="Times New Roman" w:cs="Times New Roman"/>
+          <w:b/>
+          <w:bCs/>
+        </w:rPr>
+        <w:t>, C.</w:t>
+      </w:r>
+      <w:r>
+        <w:rPr>
+          <w:rFonts w:ascii="Times New Roman" w:hAnsi="Times New Roman" w:cs="Times New Roman"/>
+        </w:rPr>
+        <w:t xml:space="preserve">, Holland, S.K., &amp; </w:t>
+      </w:r>
+      <w:proofErr w:type="spellStart"/>
+      <w:r>
+        <w:rPr>
+          <w:rFonts w:ascii="Times New Roman" w:hAnsi="Times New Roman" w:cs="Times New Roman"/>
         </w:rPr>
         <w:t>Kadis</w:t>
       </w:r>
@@ -2537,7 +2595,7 @@
         <w:rPr>
           <w:rFonts w:ascii="Times New Roman" w:hAnsi="Times New Roman" w:cs="Times New Roman"/>
         </w:rPr>
-        <w:t xml:space="preserve">, D. (2016). Connectivity changes suggest children and adolescents use different strategies for verb generation. </w:t>
+        <w:t xml:space="preserve">, D.S. (2016). School-aged children born extremely preterm have altered patterns of activation in language regions during a functional MRI stories listening task compared to term counterparts. </w:t>
       </w:r>
       <w:r>
         <w:rPr>
@@ -2545,13 +2603,31 @@
           <w:i/>
           <w:iCs/>
         </w:rPr>
-        <w:t>Annual meeting of the Organization for Human Brain Mapping (OHBM)</w:t>
-      </w:r>
-      <w:r>
-        <w:rPr>
-          <w:rFonts w:ascii="Times New Roman" w:hAnsi="Times New Roman" w:cs="Times New Roman"/>
-        </w:rPr>
-        <w:t>, Geneva, Switzerland.</w:t>
+        <w:t xml:space="preserve"> Joint Irish </w:t>
+      </w:r>
+      <w:proofErr w:type="spellStart"/>
+      <w:r>
+        <w:rPr>
+          <w:rFonts w:ascii="Times New Roman" w:hAnsi="Times New Roman" w:cs="Times New Roman"/>
+          <w:i/>
+          <w:iCs/>
+        </w:rPr>
+        <w:t>Paediatric</w:t>
+      </w:r>
+      <w:proofErr w:type="spellEnd"/>
+      <w:r>
+        <w:rPr>
+          <w:rFonts w:ascii="Times New Roman" w:hAnsi="Times New Roman" w:cs="Times New Roman"/>
+          <w:i/>
+          <w:iCs/>
+        </w:rPr>
+        <w:t xml:space="preserve"> Association (IPA) &amp; American Pediatric Society Meeting,</w:t>
+      </w:r>
+      <w:r>
+        <w:rPr>
+          <w:rFonts w:ascii="Times New Roman" w:hAnsi="Times New Roman" w:cs="Times New Roman"/>
+        </w:rPr>
+        <w:t xml:space="preserve"> Stillorgan, Dublin. </w:t>
       </w:r>
     </w:p>
     <w:p>
@@ -2577,22 +2653,30 @@
       <w:r>
         <w:rPr>
           <w:rFonts w:ascii="Times New Roman" w:hAnsi="Times New Roman" w:cs="Times New Roman"/>
-        </w:rPr>
-        <w:t xml:space="preserve">Horowitz-Kraus, T., &amp; </w:t>
-      </w:r>
-      <w:r>
-        <w:rPr>
-          <w:rFonts w:ascii="Times New Roman" w:hAnsi="Times New Roman" w:cs="Times New Roman"/>
           <w:b/>
           <w:bCs/>
         </w:rPr>
-        <w:t>Toro Serey, C.</w:t>
-      </w:r>
-      <w:r>
-        <w:rPr>
-          <w:rFonts w:ascii="Times New Roman" w:hAnsi="Times New Roman" w:cs="Times New Roman"/>
-        </w:rPr>
-        <w:t xml:space="preserve"> (2015). Reading-related neural-circuits disruption in children with dyslexia at a familial-risk for dyslexia. </w:t>
+        <w:t xml:space="preserve">Toro Serey, C., </w:t>
+      </w:r>
+      <w:r>
+        <w:rPr>
+          <w:rFonts w:ascii="Times New Roman" w:hAnsi="Times New Roman" w:cs="Times New Roman"/>
+        </w:rPr>
+        <w:t xml:space="preserve">&amp; </w:t>
+      </w:r>
+      <w:proofErr w:type="spellStart"/>
+      <w:r>
+        <w:rPr>
+          <w:rFonts w:ascii="Times New Roman" w:hAnsi="Times New Roman" w:cs="Times New Roman"/>
+        </w:rPr>
+        <w:t>Kadis</w:t>
+      </w:r>
+      <w:proofErr w:type="spellEnd"/>
+      <w:r>
+        <w:rPr>
+          <w:rFonts w:ascii="Times New Roman" w:hAnsi="Times New Roman" w:cs="Times New Roman"/>
+        </w:rPr>
+        <w:t xml:space="preserve">, D. (2016). Connectivity changes suggest children and adolescents use different strategies for verb generation. </w:t>
       </w:r>
       <w:r>
         <w:rPr>
@@ -2606,12 +2690,11 @@
         <w:rPr>
           <w:rFonts w:ascii="Times New Roman" w:hAnsi="Times New Roman" w:cs="Times New Roman"/>
         </w:rPr>
-        <w:t>, Honolulu, Hawaii.</w:t>
-      </w:r>
-    </w:p>
-    <w:p>
-      <w:pPr>
-        <w:pStyle w:val="ListParagraph"/>
+        <w:t>, Geneva, Switzerland.</w:t>
+      </w:r>
+    </w:p>
+    <w:p>
+      <w:pPr>
         <w:spacing w:after="0" w:line="240" w:lineRule="auto"/>
         <w:rPr>
           <w:rFonts w:ascii="Times New Roman" w:hAnsi="Times New Roman" w:cs="Times New Roman"/>
@@ -2634,7 +2717,7 @@
         <w:rPr>
           <w:rFonts w:ascii="Times New Roman" w:hAnsi="Times New Roman" w:cs="Times New Roman"/>
         </w:rPr>
-        <w:t xml:space="preserve">Horowitz-Kraus, T., </w:t>
+        <w:t xml:space="preserve">Horowitz-Kraus, T., &amp; </w:t>
       </w:r>
       <w:r>
         <w:rPr>
@@ -2648,49 +2731,7 @@
         <w:rPr>
           <w:rFonts w:ascii="Times New Roman" w:hAnsi="Times New Roman" w:cs="Times New Roman"/>
         </w:rPr>
-        <w:t>, &amp; Holland, S.</w:t>
-      </w:r>
-      <w:r>
-        <w:rPr>
-          <w:rFonts w:ascii="Times New Roman" w:hAnsi="Times New Roman" w:cs="Times New Roman"/>
-          <w:b/>
-          <w:bCs/>
-        </w:rPr>
-        <w:t xml:space="preserve"> </w:t>
-      </w:r>
-      <w:r>
-        <w:rPr>
-          <w:rFonts w:ascii="Times New Roman" w:hAnsi="Times New Roman" w:cs="Times New Roman"/>
-        </w:rPr>
-        <w:t xml:space="preserve">K. (2015). Decreased </w:t>
-      </w:r>
-      <w:proofErr w:type="spellStart"/>
-      <w:r>
-        <w:rPr>
-          <w:rFonts w:ascii="Times New Roman" w:hAnsi="Times New Roman" w:cs="Times New Roman"/>
-        </w:rPr>
-        <w:t>rsfcMRI</w:t>
-      </w:r>
-      <w:proofErr w:type="spellEnd"/>
-      <w:r>
-        <w:rPr>
-          <w:rFonts w:ascii="Times New Roman" w:hAnsi="Times New Roman" w:cs="Times New Roman"/>
-        </w:rPr>
-        <w:t xml:space="preserve"> in the </w:t>
-      </w:r>
-      <w:proofErr w:type="spellStart"/>
-      <w:r>
-        <w:rPr>
-          <w:rFonts w:ascii="Times New Roman" w:hAnsi="Times New Roman" w:cs="Times New Roman"/>
-        </w:rPr>
-        <w:t>fronto</w:t>
-      </w:r>
-      <w:proofErr w:type="spellEnd"/>
-      <w:r>
-        <w:rPr>
-          <w:rFonts w:ascii="Times New Roman" w:hAnsi="Times New Roman" w:cs="Times New Roman"/>
-        </w:rPr>
-        <w:t xml:space="preserve">-parietal network in children with emotional disorders. </w:t>
+        <w:t xml:space="preserve"> (2015). Reading-related neural-circuits disruption in children with dyslexia at a familial-risk for dyslexia. </w:t>
       </w:r>
       <w:r>
         <w:rPr>
@@ -2698,7 +2739,7 @@
           <w:i/>
           <w:iCs/>
         </w:rPr>
-        <w:t>Annual meeting of the Organization of Human Brain Mapping (OHBM)</w:t>
+        <w:t>Annual meeting of the Organization for Human Brain Mapping (OHBM)</w:t>
       </w:r>
       <w:r>
         <w:rPr>
@@ -2709,6 +2750,7 @@
     </w:p>
     <w:p>
       <w:pPr>
+        <w:pStyle w:val="ListParagraph"/>
         <w:spacing w:after="0" w:line="240" w:lineRule="auto"/>
         <w:rPr>
           <w:rFonts w:ascii="Times New Roman" w:hAnsi="Times New Roman" w:cs="Times New Roman"/>
@@ -2733,33 +2775,61 @@
         </w:rPr>
         <w:t xml:space="preserve">Horowitz-Kraus, T., </w:t>
       </w:r>
+      <w:r>
+        <w:rPr>
+          <w:rFonts w:ascii="Times New Roman" w:hAnsi="Times New Roman" w:cs="Times New Roman"/>
+          <w:b/>
+          <w:bCs/>
+        </w:rPr>
+        <w:t>Toro Serey, C.</w:t>
+      </w:r>
+      <w:r>
+        <w:rPr>
+          <w:rFonts w:ascii="Times New Roman" w:hAnsi="Times New Roman" w:cs="Times New Roman"/>
+        </w:rPr>
+        <w:t>, &amp; Holland, S.</w:t>
+      </w:r>
+      <w:r>
+        <w:rPr>
+          <w:rFonts w:ascii="Times New Roman" w:hAnsi="Times New Roman" w:cs="Times New Roman"/>
+          <w:b/>
+          <w:bCs/>
+        </w:rPr>
+        <w:t xml:space="preserve"> </w:t>
+      </w:r>
+      <w:r>
+        <w:rPr>
+          <w:rFonts w:ascii="Times New Roman" w:hAnsi="Times New Roman" w:cs="Times New Roman"/>
+        </w:rPr>
+        <w:t xml:space="preserve">K. (2015). Decreased </w:t>
+      </w:r>
       <w:proofErr w:type="spellStart"/>
       <w:r>
         <w:rPr>
           <w:rFonts w:ascii="Times New Roman" w:hAnsi="Times New Roman" w:cs="Times New Roman"/>
         </w:rPr>
-        <w:t>DiFrancesco</w:t>
+        <w:t>rsfcMRI</w:t>
       </w:r>
       <w:proofErr w:type="spellEnd"/>
       <w:r>
         <w:rPr>
           <w:rFonts w:ascii="Times New Roman" w:hAnsi="Times New Roman" w:cs="Times New Roman"/>
         </w:rPr>
-        <w:t xml:space="preserve">, M., </w:t>
-      </w:r>
-      <w:r>
-        <w:rPr>
-          <w:rFonts w:ascii="Times New Roman" w:hAnsi="Times New Roman" w:cs="Times New Roman"/>
-          <w:b/>
-          <w:bCs/>
-        </w:rPr>
-        <w:t>Toro Serey, C</w:t>
-      </w:r>
-      <w:r>
-        <w:rPr>
-          <w:rFonts w:ascii="Times New Roman" w:hAnsi="Times New Roman" w:cs="Times New Roman"/>
-        </w:rPr>
-        <w:t xml:space="preserve">., &amp; Holland, S.K. (2015, March). Increased functional connectivity in the cingulo-opercular network during rest in children with dyslexia following intervention. </w:t>
+        <w:t xml:space="preserve"> in the </w:t>
+      </w:r>
+      <w:proofErr w:type="spellStart"/>
+      <w:r>
+        <w:rPr>
+          <w:rFonts w:ascii="Times New Roman" w:hAnsi="Times New Roman" w:cs="Times New Roman"/>
+        </w:rPr>
+        <w:t>fronto</w:t>
+      </w:r>
+      <w:proofErr w:type="spellEnd"/>
+      <w:r>
+        <w:rPr>
+          <w:rFonts w:ascii="Times New Roman" w:hAnsi="Times New Roman" w:cs="Times New Roman"/>
+        </w:rPr>
+        <w:t xml:space="preserve">-parietal network in children with emotional disorders. </w:t>
       </w:r>
       <w:r>
         <w:rPr>
@@ -2767,18 +2837,18 @@
           <w:i/>
           <w:iCs/>
         </w:rPr>
-        <w:t>Annual Meeting of the Cognitive Neuroscience Society (CNS),</w:t>
-      </w:r>
-      <w:r>
-        <w:rPr>
-          <w:rFonts w:ascii="Times New Roman" w:hAnsi="Times New Roman" w:cs="Times New Roman"/>
-        </w:rPr>
-        <w:t xml:space="preserve"> San Francisco, CA.</w:t>
-      </w:r>
-    </w:p>
-    <w:p>
-      <w:pPr>
-        <w:pStyle w:val="ListParagraph"/>
+        <w:t>Annual meeting of the Organization of Human Brain Mapping (OHBM)</w:t>
+      </w:r>
+      <w:r>
+        <w:rPr>
+          <w:rFonts w:ascii="Times New Roman" w:hAnsi="Times New Roman" w:cs="Times New Roman"/>
+        </w:rPr>
+        <w:t>, Honolulu, Hawaii.</w:t>
+      </w:r>
+    </w:p>
+    <w:p>
+      <w:pPr>
+        <w:spacing w:after="0" w:line="240" w:lineRule="auto"/>
         <w:rPr>
           <w:rFonts w:ascii="Times New Roman" w:hAnsi="Times New Roman" w:cs="Times New Roman"/>
         </w:rPr>
@@ -2800,35 +2870,35 @@
         <w:rPr>
           <w:rFonts w:ascii="Times New Roman" w:hAnsi="Times New Roman" w:cs="Times New Roman"/>
         </w:rPr>
-        <w:t xml:space="preserve">Kraus, D., Arya, R., </w:t>
+        <w:t xml:space="preserve">Horowitz-Kraus, T., </w:t>
       </w:r>
       <w:proofErr w:type="spellStart"/>
       <w:r>
         <w:rPr>
           <w:rFonts w:ascii="Times New Roman" w:hAnsi="Times New Roman" w:cs="Times New Roman"/>
         </w:rPr>
-        <w:t>Tenney</w:t>
+        <w:t>DiFrancesco</w:t>
       </w:r>
       <w:proofErr w:type="spellEnd"/>
       <w:r>
         <w:rPr>
           <w:rFonts w:ascii="Times New Roman" w:hAnsi="Times New Roman" w:cs="Times New Roman"/>
         </w:rPr>
-        <w:t xml:space="preserve">, J., Greiner, H., Leach, J., Toro-Serey, C., </w:t>
-      </w:r>
-      <w:proofErr w:type="spellStart"/>
-      <w:r>
-        <w:rPr>
-          <w:rFonts w:ascii="Times New Roman" w:hAnsi="Times New Roman" w:cs="Times New Roman"/>
-        </w:rPr>
-        <w:t>Vannest</w:t>
-      </w:r>
-      <w:proofErr w:type="spellEnd"/>
-      <w:r>
-        <w:rPr>
-          <w:rFonts w:ascii="Times New Roman" w:hAnsi="Times New Roman" w:cs="Times New Roman"/>
-        </w:rPr>
-        <w:t xml:space="preserve">, J., &amp; Horowitz-Kraus, T. (2014). Reading and language lateralization in pediatric temporal lobe epilepsy: and fMRI study. </w:t>
+        <w:t xml:space="preserve">, M., </w:t>
+      </w:r>
+      <w:r>
+        <w:rPr>
+          <w:rFonts w:ascii="Times New Roman" w:hAnsi="Times New Roman" w:cs="Times New Roman"/>
+          <w:b/>
+          <w:bCs/>
+        </w:rPr>
+        <w:t>Toro Serey, C</w:t>
+      </w:r>
+      <w:r>
+        <w:rPr>
+          <w:rFonts w:ascii="Times New Roman" w:hAnsi="Times New Roman" w:cs="Times New Roman"/>
+        </w:rPr>
+        <w:t xml:space="preserve">., &amp; Holland, S.K. (2015, March). Increased functional connectivity in the cingulo-opercular network during rest in children with dyslexia following intervention. </w:t>
       </w:r>
       <w:r>
         <w:rPr>
@@ -2836,19 +2906,18 @@
           <w:i/>
           <w:iCs/>
         </w:rPr>
-        <w:t>Annual Meeting of the American Epilepsy Society (AES)</w:t>
-      </w:r>
-      <w:r>
-        <w:rPr>
-          <w:rFonts w:ascii="Times New Roman" w:hAnsi="Times New Roman" w:cs="Times New Roman"/>
-        </w:rPr>
-        <w:t>, Seattle, WA.</w:t>
+        <w:t>Annual Meeting of the Cognitive Neuroscience Society (CNS),</w:t>
+      </w:r>
+      <w:r>
+        <w:rPr>
+          <w:rFonts w:ascii="Times New Roman" w:hAnsi="Times New Roman" w:cs="Times New Roman"/>
+        </w:rPr>
+        <w:t xml:space="preserve"> San Francisco, CA.</w:t>
       </w:r>
     </w:p>
     <w:p>
       <w:pPr>
         <w:pStyle w:val="ListParagraph"/>
-        <w:spacing w:after="0" w:line="240" w:lineRule="auto"/>
         <w:rPr>
           <w:rFonts w:ascii="Times New Roman" w:hAnsi="Times New Roman" w:cs="Times New Roman"/>
         </w:rPr>
@@ -2866,47 +2935,39 @@
           <w:rFonts w:ascii="Times New Roman" w:hAnsi="Times New Roman" w:cs="Times New Roman"/>
         </w:rPr>
       </w:pPr>
+      <w:r>
+        <w:rPr>
+          <w:rFonts w:ascii="Times New Roman" w:hAnsi="Times New Roman" w:cs="Times New Roman"/>
+        </w:rPr>
+        <w:t xml:space="preserve">Kraus, D., Arya, R., </w:t>
+      </w:r>
       <w:proofErr w:type="spellStart"/>
       <w:r>
         <w:rPr>
           <w:rFonts w:ascii="Times New Roman" w:hAnsi="Times New Roman" w:cs="Times New Roman"/>
         </w:rPr>
-        <w:t>Kadis</w:t>
+        <w:t>Tenney</w:t>
       </w:r>
       <w:proofErr w:type="spellEnd"/>
       <w:r>
         <w:rPr>
           <w:rFonts w:ascii="Times New Roman" w:hAnsi="Times New Roman" w:cs="Times New Roman"/>
         </w:rPr>
-        <w:t xml:space="preserve">, D. S., </w:t>
+        <w:t xml:space="preserve">, J., Greiner, H., Leach, J., Toro-Serey, C., </w:t>
       </w:r>
       <w:proofErr w:type="spellStart"/>
       <w:r>
         <w:rPr>
           <w:rFonts w:ascii="Times New Roman" w:hAnsi="Times New Roman" w:cs="Times New Roman"/>
         </w:rPr>
-        <w:t>Dimitrijevic</w:t>
+        <w:t>Vannest</w:t>
       </w:r>
       <w:proofErr w:type="spellEnd"/>
       <w:r>
         <w:rPr>
           <w:rFonts w:ascii="Times New Roman" w:hAnsi="Times New Roman" w:cs="Times New Roman"/>
         </w:rPr>
-        <w:t xml:space="preserve">, A., </w:t>
-      </w:r>
-      <w:r>
-        <w:rPr>
-          <w:rFonts w:ascii="Times New Roman" w:hAnsi="Times New Roman" w:cs="Times New Roman"/>
-          <w:b/>
-          <w:bCs/>
-        </w:rPr>
-        <w:t xml:space="preserve">Toro Serey, C., </w:t>
-      </w:r>
-      <w:r>
-        <w:rPr>
-          <w:rFonts w:ascii="Times New Roman" w:hAnsi="Times New Roman" w:cs="Times New Roman"/>
-        </w:rPr>
-        <w:t>&amp; Holland, S. K. (2014, June). Pediatric Expressive Language Network Connectivity – Findings from fMRI-Constrained MEG.  </w:t>
+        <w:t xml:space="preserve">, J., &amp; Horowitz-Kraus, T. (2014). Reading and language lateralization in pediatric temporal lobe epilepsy: and fMRI study. </w:t>
       </w:r>
       <w:r>
         <w:rPr>
@@ -2914,13 +2975,13 @@
           <w:i/>
           <w:iCs/>
         </w:rPr>
-        <w:t>Annual Meeting of the Organization for Human Brain Mapping (OHBM)</w:t>
-      </w:r>
-      <w:r>
-        <w:rPr>
-          <w:rFonts w:ascii="Times New Roman" w:hAnsi="Times New Roman" w:cs="Times New Roman"/>
-        </w:rPr>
-        <w:t>, Hamburg, Germany.</w:t>
+        <w:t>Annual Meeting of the American Epilepsy Society (AES)</w:t>
+      </w:r>
+      <w:r>
+        <w:rPr>
+          <w:rFonts w:ascii="Times New Roman" w:hAnsi="Times New Roman" w:cs="Times New Roman"/>
+        </w:rPr>
+        <w:t>, Seattle, WA.</w:t>
       </w:r>
     </w:p>
     <w:p>
@@ -2944,47 +3005,48 @@
           <w:rFonts w:ascii="Times New Roman" w:hAnsi="Times New Roman" w:cs="Times New Roman"/>
         </w:rPr>
       </w:pPr>
+      <w:proofErr w:type="spellStart"/>
+      <w:r>
+        <w:rPr>
+          <w:rFonts w:ascii="Times New Roman" w:hAnsi="Times New Roman" w:cs="Times New Roman"/>
+        </w:rPr>
+        <w:lastRenderedPageBreak/>
+        <w:t>Kadis</w:t>
+      </w:r>
+      <w:proofErr w:type="spellEnd"/>
+      <w:r>
+        <w:rPr>
+          <w:rFonts w:ascii="Times New Roman" w:hAnsi="Times New Roman" w:cs="Times New Roman"/>
+        </w:rPr>
+        <w:t xml:space="preserve">, D. S., </w:t>
+      </w:r>
+      <w:proofErr w:type="spellStart"/>
+      <w:r>
+        <w:rPr>
+          <w:rFonts w:ascii="Times New Roman" w:hAnsi="Times New Roman" w:cs="Times New Roman"/>
+        </w:rPr>
+        <w:t>Dimitrijevic</w:t>
+      </w:r>
+      <w:proofErr w:type="spellEnd"/>
+      <w:r>
+        <w:rPr>
+          <w:rFonts w:ascii="Times New Roman" w:hAnsi="Times New Roman" w:cs="Times New Roman"/>
+        </w:rPr>
+        <w:t xml:space="preserve">, A., </w:t>
+      </w:r>
       <w:r>
         <w:rPr>
           <w:rFonts w:ascii="Times New Roman" w:hAnsi="Times New Roman" w:cs="Times New Roman"/>
           <w:b/>
           <w:bCs/>
         </w:rPr>
-        <w:lastRenderedPageBreak/>
-        <w:t>Toro Serey, C</w:t>
-      </w:r>
-      <w:r>
-        <w:rPr>
-          <w:rFonts w:ascii="Times New Roman" w:hAnsi="Times New Roman" w:cs="Times New Roman"/>
-        </w:rPr>
-        <w:t xml:space="preserve">., Stevens, R., and Gannon, M. (Faculty Sponsor Mark E. </w:t>
-      </w:r>
-      <w:proofErr w:type="spellStart"/>
-      <w:r>
-        <w:rPr>
-          <w:rFonts w:ascii="Times New Roman" w:hAnsi="Times New Roman" w:cs="Times New Roman"/>
-        </w:rPr>
-        <w:t>Bardgett</w:t>
-      </w:r>
-      <w:proofErr w:type="spellEnd"/>
-      <w:r>
-        <w:rPr>
-          <w:rFonts w:ascii="Times New Roman" w:hAnsi="Times New Roman" w:cs="Times New Roman"/>
-        </w:rPr>
-        <w:t xml:space="preserve">) (2013). </w:t>
-      </w:r>
-      <w:r>
-        <w:rPr>
-          <w:rFonts w:ascii="Times New Roman" w:hAnsi="Times New Roman" w:cs="Times New Roman"/>
-          <w:shd w:val="clear" w:color="auto" w:fill="FFFFFF"/>
-        </w:rPr>
-        <w:t>The Effects of Zolpidem on Regional Neuronal Activity and Behavior</w:t>
-      </w:r>
-      <w:r>
-        <w:rPr>
-          <w:rFonts w:ascii="Times New Roman" w:hAnsi="Times New Roman" w:cs="Times New Roman"/>
-        </w:rPr>
-        <w:t xml:space="preserve">. </w:t>
+        <w:t xml:space="preserve">Toro Serey, C., </w:t>
+      </w:r>
+      <w:r>
+        <w:rPr>
+          <w:rFonts w:ascii="Times New Roman" w:hAnsi="Times New Roman" w:cs="Times New Roman"/>
+        </w:rPr>
+        <w:t>&amp; Holland, S. K. (2014, June). Pediatric Expressive Language Network Connectivity – Findings from fMRI-Constrained MEG.  </w:t>
       </w:r>
       <w:r>
         <w:rPr>
@@ -2992,13 +3054,13 @@
           <w:i/>
           <w:iCs/>
         </w:rPr>
-        <w:t>Celebration of Student Research and Creativity</w:t>
-      </w:r>
-      <w:r>
-        <w:rPr>
-          <w:rFonts w:ascii="Times New Roman" w:hAnsi="Times New Roman" w:cs="Times New Roman"/>
-        </w:rPr>
-        <w:t>, Northern Kentucky University, Highland Heights, KY.</w:t>
+        <w:t>Annual Meeting of the Organization for Human Brain Mapping (OHBM)</w:t>
+      </w:r>
+      <w:r>
+        <w:rPr>
+          <w:rFonts w:ascii="Times New Roman" w:hAnsi="Times New Roman" w:cs="Times New Roman"/>
+        </w:rPr>
+        <w:t>, Hamburg, Germany.</w:t>
       </w:r>
     </w:p>
     <w:p>
@@ -3034,7 +3096,7 @@
         <w:rPr>
           <w:rFonts w:ascii="Times New Roman" w:hAnsi="Times New Roman" w:cs="Times New Roman"/>
         </w:rPr>
-        <w:t xml:space="preserve">., Stevens, R., Gannon, M., and </w:t>
+        <w:t xml:space="preserve">., Stevens, R., and Gannon, M. (Faculty Sponsor Mark E. </w:t>
       </w:r>
       <w:proofErr w:type="spellStart"/>
       <w:r>
@@ -3048,7 +3110,20 @@
         <w:rPr>
           <w:rFonts w:ascii="Times New Roman" w:hAnsi="Times New Roman" w:cs="Times New Roman"/>
         </w:rPr>
-        <w:t>, M. (2013). Effects of zolpidem on regional neuronal activity</w:t>
+        <w:t xml:space="preserve">) (2013). </w:t>
+      </w:r>
+      <w:r>
+        <w:rPr>
+          <w:rFonts w:ascii="Times New Roman" w:hAnsi="Times New Roman" w:cs="Times New Roman"/>
+          <w:shd w:val="clear" w:color="auto" w:fill="FFFFFF"/>
+        </w:rPr>
+        <w:t>The Effects of Zolpidem on Regional Neuronal Activity and Behavior</w:t>
+      </w:r>
+      <w:r>
+        <w:rPr>
+          <w:rFonts w:ascii="Times New Roman" w:hAnsi="Times New Roman" w:cs="Times New Roman"/>
+        </w:rPr>
+        <w:t xml:space="preserve">. </w:t>
       </w:r>
       <w:r>
         <w:rPr>
@@ -3056,24 +3131,21 @@
           <w:i/>
           <w:iCs/>
         </w:rPr>
-        <w:t>. Annual Meeting of the Midwestern Psychological Association</w:t>
-      </w:r>
-      <w:r>
-        <w:rPr>
-          <w:rFonts w:ascii="Times New Roman" w:hAnsi="Times New Roman" w:cs="Times New Roman"/>
-        </w:rPr>
-        <w:t>, Chicago, IL.</w:t>
-      </w:r>
-    </w:p>
-    <w:p>
-      <w:pPr>
-        <w:spacing w:after="0" w:line="240" w:lineRule="auto"/>
-        <w:ind w:left="720"/>
-        <w:contextualSpacing/>
-        <w:rPr>
-          <w:rFonts w:ascii="Times New Roman" w:hAnsi="Times New Roman" w:cs="Times New Roman"/>
-          <w:b/>
-          <w:u w:val="single"/>
+        <w:t>Celebration of Student Research and Creativity</w:t>
+      </w:r>
+      <w:r>
+        <w:rPr>
+          <w:rFonts w:ascii="Times New Roman" w:hAnsi="Times New Roman" w:cs="Times New Roman"/>
+        </w:rPr>
+        <w:t>, Northern Kentucky University, Highland Heights, KY.</w:t>
+      </w:r>
+    </w:p>
+    <w:p>
+      <w:pPr>
+        <w:pStyle w:val="ListParagraph"/>
+        <w:spacing w:after="0" w:line="240" w:lineRule="auto"/>
+        <w:rPr>
+          <w:rFonts w:ascii="Times New Roman" w:hAnsi="Times New Roman" w:cs="Times New Roman"/>
         </w:rPr>
       </w:pPr>
     </w:p>
@@ -3086,6 +3158,73 @@
         </w:numPr>
         <w:spacing w:after="0" w:line="240" w:lineRule="auto"/>
         <w:rPr>
+          <w:rFonts w:ascii="Times New Roman" w:hAnsi="Times New Roman" w:cs="Times New Roman"/>
+        </w:rPr>
+      </w:pPr>
+      <w:r>
+        <w:rPr>
+          <w:rFonts w:ascii="Times New Roman" w:hAnsi="Times New Roman" w:cs="Times New Roman"/>
+          <w:b/>
+          <w:bCs/>
+        </w:rPr>
+        <w:t>Toro Serey, C</w:t>
+      </w:r>
+      <w:r>
+        <w:rPr>
+          <w:rFonts w:ascii="Times New Roman" w:hAnsi="Times New Roman" w:cs="Times New Roman"/>
+        </w:rPr>
+        <w:t xml:space="preserve">., Stevens, R., Gannon, M., and </w:t>
+      </w:r>
+      <w:proofErr w:type="spellStart"/>
+      <w:r>
+        <w:rPr>
+          <w:rFonts w:ascii="Times New Roman" w:hAnsi="Times New Roman" w:cs="Times New Roman"/>
+        </w:rPr>
+        <w:t>Bardgett</w:t>
+      </w:r>
+      <w:proofErr w:type="spellEnd"/>
+      <w:r>
+        <w:rPr>
+          <w:rFonts w:ascii="Times New Roman" w:hAnsi="Times New Roman" w:cs="Times New Roman"/>
+        </w:rPr>
+        <w:t>, M. (2013). Effects of zolpidem on regional neuronal activity</w:t>
+      </w:r>
+      <w:r>
+        <w:rPr>
+          <w:rFonts w:ascii="Times New Roman" w:hAnsi="Times New Roman" w:cs="Times New Roman"/>
+          <w:i/>
+          <w:iCs/>
+        </w:rPr>
+        <w:t>. Annual Meeting of the Midwestern Psychological Association</w:t>
+      </w:r>
+      <w:r>
+        <w:rPr>
+          <w:rFonts w:ascii="Times New Roman" w:hAnsi="Times New Roman" w:cs="Times New Roman"/>
+        </w:rPr>
+        <w:t>, Chicago, IL.</w:t>
+      </w:r>
+    </w:p>
+    <w:p>
+      <w:pPr>
+        <w:spacing w:after="0" w:line="240" w:lineRule="auto"/>
+        <w:ind w:left="720"/>
+        <w:contextualSpacing/>
+        <w:rPr>
+          <w:rFonts w:ascii="Times New Roman" w:hAnsi="Times New Roman" w:cs="Times New Roman"/>
+          <w:b/>
+          <w:u w:val="single"/>
+        </w:rPr>
+      </w:pPr>
+    </w:p>
+    <w:p>
+      <w:pPr>
+        <w:pStyle w:val="ListParagraph"/>
+        <w:numPr>
+          <w:ilvl w:val="0"/>
+          <w:numId w:val="23"/>
+        </w:numPr>
+        <w:spacing w:after="0" w:line="240" w:lineRule="auto"/>
+        <w:rPr>
           <w:rStyle w:val="Hyperlink"/>
           <w:rFonts w:ascii="Times New Roman" w:hAnsi="Times New Roman" w:cs="Times New Roman"/>
           <w:color w:val="auto"/>
@@ -3177,6 +3316,20 @@
           <w:u w:val="single"/>
         </w:rPr>
       </w:pPr>
+    </w:p>
+    <w:p>
+      <w:pPr>
+        <w:spacing w:after="0" w:line="240" w:lineRule="auto"/>
+        <w:rPr>
+          <w:rFonts w:ascii="Times New Roman" w:hAnsi="Times New Roman" w:cs="Times New Roman"/>
+        </w:rPr>
+      </w:pPr>
+      <w:r>
+        <w:rPr>
+          <w:rFonts w:ascii="Times New Roman" w:hAnsi="Times New Roman" w:cs="Times New Roman"/>
+        </w:rPr>
+        <w:t>Hariri Center for Computing at BU “Brilliant Bud Award” (2019)</w:t>
+      </w:r>
     </w:p>
     <w:p>
       <w:pPr>
@@ -3472,8 +3625,8 @@
 </file>
 
 <file path=word/numbering.xml><?xml version="1.0" encoding="utf-8"?>
-<w:numbering xmlns:wpc="http://schemas.microsoft.com/office/word/2010/wordprocessingCanvas" xmlns:mo="http://schemas.microsoft.com/office/mac/office/2008/main" xmlns:mc="http://schemas.openxmlformats.org/markup-compatibility/2006" xmlns:mv="urn:schemas-microsoft-com:mac:vml" xmlns:o="urn:schemas-microsoft-com:office:office" xmlns:r="http://schemas.openxmlformats.org/officeDocument/2006/relationships" xmlns:m="http://schemas.openxmlformats.org/officeDocument/2006/math" xmlns:v="urn:schemas-microsoft-com:vml" xmlns:wp14="http://schemas.microsoft.com/office/word/2010/wordprocessingDrawing" xmlns:wp="http://schemas.openxmlformats.org/drawingml/2006/wordprocessingDrawing" xmlns:w10="urn:schemas-microsoft-com:office:word" xmlns:w="http://schemas.openxmlformats.org/wordprocessingml/2006/main" xmlns:w14="http://schemas.microsoft.com/office/word/2010/wordml" xmlns:w15="http://schemas.microsoft.com/office/word/2012/wordml" xmlns:wpg="http://schemas.microsoft.com/office/word/2010/wordprocessingGroup" xmlns:wpi="http://schemas.microsoft.com/office/word/2010/wordprocessingInk" xmlns:wne="http://schemas.microsoft.com/office/word/2006/wordml" xmlns:wps="http://schemas.microsoft.com/office/word/2010/wordprocessingShape" mc:Ignorable="w14 w15 wp14">
-  <w:abstractNum w:abstractNumId="0">
+<w:numbering xmlns:wpc="http://schemas.microsoft.com/office/word/2010/wordprocessingCanvas" xmlns:cx="http://schemas.microsoft.com/office/drawing/2014/chartex" xmlns:cx1="http://schemas.microsoft.com/office/drawing/2015/9/8/chartex" xmlns:cx2="http://schemas.microsoft.com/office/drawing/2015/10/21/chartex" xmlns:cx3="http://schemas.microsoft.com/office/drawing/2016/5/9/chartex" xmlns:cx4="http://schemas.microsoft.com/office/drawing/2016/5/10/chartex" xmlns:cx5="http://schemas.microsoft.com/office/drawing/2016/5/11/chartex" xmlns:cx6="http://schemas.microsoft.com/office/drawing/2016/5/12/chartex" xmlns:cx7="http://schemas.microsoft.com/office/drawing/2016/5/13/chartex" xmlns:cx8="http://schemas.microsoft.com/office/drawing/2016/5/14/chartex" xmlns:mc="http://schemas.openxmlformats.org/markup-compatibility/2006" xmlns:aink="http://schemas.microsoft.com/office/drawing/2016/ink" xmlns:am3d="http://schemas.microsoft.com/office/drawing/2017/model3d" xmlns:o="urn:schemas-microsoft-com:office:office" xmlns:r="http://schemas.openxmlformats.org/officeDocument/2006/relationships" xmlns:m="http://schemas.openxmlformats.org/officeDocument/2006/math" xmlns:v="urn:schemas-microsoft-com:vml" xmlns:wp14="http://schemas.microsoft.com/office/word/2010/wordprocessingDrawing" xmlns:wp="http://schemas.openxmlformats.org/drawingml/2006/wordprocessingDrawing" xmlns:w10="urn:schemas-microsoft-com:office:word" xmlns:w="http://schemas.openxmlformats.org/wordprocessingml/2006/main" xmlns:w14="http://schemas.microsoft.com/office/word/2010/wordml" xmlns:w15="http://schemas.microsoft.com/office/word/2012/wordml" xmlns:w16cid="http://schemas.microsoft.com/office/word/2016/wordml/cid" xmlns:w16se="http://schemas.microsoft.com/office/word/2015/wordml/symex" xmlns:wpg="http://schemas.microsoft.com/office/word/2010/wordprocessingGroup" xmlns:wpi="http://schemas.microsoft.com/office/word/2010/wordprocessingInk" xmlns:wne="http://schemas.microsoft.com/office/word/2006/wordml" xmlns:wps="http://schemas.microsoft.com/office/word/2010/wordprocessingShape" mc:Ignorable="w14 w15 w16se w16cid wp14">
+  <w:abstractNum w:abstractNumId="0" w15:restartNumberingAfterBreak="0">
     <w:nsid w:val="0C40279F"/>
     <w:multiLevelType w:val="hybridMultilevel"/>
     <w:tmpl w:val="97F05184"/>
@@ -3586,7 +3739,7 @@
       </w:rPr>
     </w:lvl>
   </w:abstractNum>
-  <w:abstractNum w:abstractNumId="1">
+  <w:abstractNum w:abstractNumId="1" w15:restartNumberingAfterBreak="0">
     <w:nsid w:val="0CB3574D"/>
     <w:multiLevelType w:val="hybridMultilevel"/>
     <w:tmpl w:val="32C2AA28"/>
@@ -3701,7 +3854,7 @@
       </w:rPr>
     </w:lvl>
   </w:abstractNum>
-  <w:abstractNum w:abstractNumId="2">
+  <w:abstractNum w:abstractNumId="2" w15:restartNumberingAfterBreak="0">
     <w:nsid w:val="0D67670A"/>
     <w:multiLevelType w:val="hybridMultilevel"/>
     <w:tmpl w:val="817CD1C0"/>
@@ -3814,7 +3967,7 @@
       </w:rPr>
     </w:lvl>
   </w:abstractNum>
-  <w:abstractNum w:abstractNumId="3">
+  <w:abstractNum w:abstractNumId="3" w15:restartNumberingAfterBreak="0">
     <w:nsid w:val="1CB17573"/>
     <w:multiLevelType w:val="hybridMultilevel"/>
     <w:tmpl w:val="0D5E2E82"/>
@@ -3927,7 +4080,7 @@
       </w:rPr>
     </w:lvl>
   </w:abstractNum>
-  <w:abstractNum w:abstractNumId="4">
+  <w:abstractNum w:abstractNumId="4" w15:restartNumberingAfterBreak="0">
     <w:nsid w:val="1CC30D9A"/>
     <w:multiLevelType w:val="hybridMultilevel"/>
     <w:tmpl w:val="D8D4EC18"/>
@@ -4016,7 +4169,7 @@
       </w:pPr>
     </w:lvl>
   </w:abstractNum>
-  <w:abstractNum w:abstractNumId="5">
+  <w:abstractNum w:abstractNumId="5" w15:restartNumberingAfterBreak="0">
     <w:nsid w:val="264133E1"/>
     <w:multiLevelType w:val="hybridMultilevel"/>
     <w:tmpl w:val="D50A80A2"/>
@@ -4102,7 +4255,7 @@
       </w:pPr>
     </w:lvl>
   </w:abstractNum>
-  <w:abstractNum w:abstractNumId="6">
+  <w:abstractNum w:abstractNumId="6" w15:restartNumberingAfterBreak="0">
     <w:nsid w:val="26D32984"/>
     <w:multiLevelType w:val="hybridMultilevel"/>
     <w:tmpl w:val="B6788D2A"/>
@@ -4215,7 +4368,7 @@
       </w:rPr>
     </w:lvl>
   </w:abstractNum>
-  <w:abstractNum w:abstractNumId="7">
+  <w:abstractNum w:abstractNumId="7" w15:restartNumberingAfterBreak="0">
     <w:nsid w:val="3C73596A"/>
     <w:multiLevelType w:val="hybridMultilevel"/>
     <w:tmpl w:val="880EE760"/>
@@ -4328,7 +4481,7 @@
       </w:rPr>
     </w:lvl>
   </w:abstractNum>
-  <w:abstractNum w:abstractNumId="8">
+  <w:abstractNum w:abstractNumId="8" w15:restartNumberingAfterBreak="0">
     <w:nsid w:val="413726C9"/>
     <w:multiLevelType w:val="hybridMultilevel"/>
     <w:tmpl w:val="3D16F44A"/>
@@ -4414,7 +4567,7 @@
       </w:pPr>
     </w:lvl>
   </w:abstractNum>
-  <w:abstractNum w:abstractNumId="9">
+  <w:abstractNum w:abstractNumId="9" w15:restartNumberingAfterBreak="0">
     <w:nsid w:val="4A23545C"/>
     <w:multiLevelType w:val="hybridMultilevel"/>
     <w:tmpl w:val="72AA4818"/>
@@ -4527,7 +4680,7 @@
       </w:rPr>
     </w:lvl>
   </w:abstractNum>
-  <w:abstractNum w:abstractNumId="10">
+  <w:abstractNum w:abstractNumId="10" w15:restartNumberingAfterBreak="0">
     <w:nsid w:val="4A4B5C6D"/>
     <w:multiLevelType w:val="hybridMultilevel"/>
     <w:tmpl w:val="1EF26DD4"/>
@@ -4640,7 +4793,7 @@
       </w:rPr>
     </w:lvl>
   </w:abstractNum>
-  <w:abstractNum w:abstractNumId="11">
+  <w:abstractNum w:abstractNumId="11" w15:restartNumberingAfterBreak="0">
     <w:nsid w:val="4B2352AB"/>
     <w:multiLevelType w:val="hybridMultilevel"/>
     <w:tmpl w:val="3D88F0DC"/>
@@ -4729,7 +4882,7 @@
       </w:pPr>
     </w:lvl>
   </w:abstractNum>
-  <w:abstractNum w:abstractNumId="12">
+  <w:abstractNum w:abstractNumId="12" w15:restartNumberingAfterBreak="0">
     <w:nsid w:val="4DB13EE1"/>
     <w:multiLevelType w:val="hybridMultilevel"/>
     <w:tmpl w:val="A4C0D822"/>
@@ -4842,7 +4995,7 @@
       </w:rPr>
     </w:lvl>
   </w:abstractNum>
-  <w:abstractNum w:abstractNumId="13">
+  <w:abstractNum w:abstractNumId="13" w15:restartNumberingAfterBreak="0">
     <w:nsid w:val="5D51315A"/>
     <w:multiLevelType w:val="hybridMultilevel"/>
     <w:tmpl w:val="875C7F58"/>
@@ -4931,7 +5084,7 @@
       </w:pPr>
     </w:lvl>
   </w:abstractNum>
-  <w:abstractNum w:abstractNumId="14">
+  <w:abstractNum w:abstractNumId="14" w15:restartNumberingAfterBreak="0">
     <w:nsid w:val="68CE7D55"/>
     <w:multiLevelType w:val="hybridMultilevel"/>
     <w:tmpl w:val="F24A8C7A"/>
@@ -5048,7 +5201,7 @@
       </w:rPr>
     </w:lvl>
   </w:abstractNum>
-  <w:abstractNum w:abstractNumId="15">
+  <w:abstractNum w:abstractNumId="15" w15:restartNumberingAfterBreak="0">
     <w:nsid w:val="6DA9369E"/>
     <w:multiLevelType w:val="hybridMultilevel"/>
     <w:tmpl w:val="B9268178"/>
@@ -5161,7 +5314,7 @@
       </w:rPr>
     </w:lvl>
   </w:abstractNum>
-  <w:abstractNum w:abstractNumId="16">
+  <w:abstractNum w:abstractNumId="16" w15:restartNumberingAfterBreak="0">
     <w:nsid w:val="6DD4299F"/>
     <w:multiLevelType w:val="hybridMultilevel"/>
     <w:tmpl w:val="17DE2804"/>
@@ -5274,7 +5427,7 @@
       </w:rPr>
     </w:lvl>
   </w:abstractNum>
-  <w:abstractNum w:abstractNumId="17">
+  <w:abstractNum w:abstractNumId="17" w15:restartNumberingAfterBreak="0">
     <w:nsid w:val="70483FEA"/>
     <w:multiLevelType w:val="hybridMultilevel"/>
     <w:tmpl w:val="5254B3E8"/>
@@ -5387,7 +5540,7 @@
       </w:rPr>
     </w:lvl>
   </w:abstractNum>
-  <w:abstractNum w:abstractNumId="18">
+  <w:abstractNum w:abstractNumId="18" w15:restartNumberingAfterBreak="0">
     <w:nsid w:val="72643750"/>
     <w:multiLevelType w:val="hybridMultilevel"/>
     <w:tmpl w:val="87E033D2"/>
@@ -5473,7 +5626,7 @@
       </w:pPr>
     </w:lvl>
   </w:abstractNum>
-  <w:abstractNum w:abstractNumId="19">
+  <w:abstractNum w:abstractNumId="19" w15:restartNumberingAfterBreak="0">
     <w:nsid w:val="726E451E"/>
     <w:multiLevelType w:val="hybridMultilevel"/>
     <w:tmpl w:val="A350C1DE"/>
@@ -5586,7 +5739,7 @@
       </w:rPr>
     </w:lvl>
   </w:abstractNum>
-  <w:abstractNum w:abstractNumId="20">
+  <w:abstractNum w:abstractNumId="20" w15:restartNumberingAfterBreak="0">
     <w:nsid w:val="742F7764"/>
     <w:multiLevelType w:val="hybridMultilevel"/>
     <w:tmpl w:val="EC5069F4"/>
@@ -5699,7 +5852,7 @@
       </w:rPr>
     </w:lvl>
   </w:abstractNum>
-  <w:abstractNum w:abstractNumId="21">
+  <w:abstractNum w:abstractNumId="21" w15:restartNumberingAfterBreak="0">
     <w:nsid w:val="7BE849EA"/>
     <w:multiLevelType w:val="hybridMultilevel"/>
     <w:tmpl w:val="43E046EE"/>
@@ -5912,7 +6065,7 @@
 </file>
 
 <file path=word/styles.xml><?xml version="1.0" encoding="utf-8"?>
-<w:styles xmlns:mc="http://schemas.openxmlformats.org/markup-compatibility/2006" xmlns:r="http://schemas.openxmlformats.org/officeDocument/2006/relationships" xmlns:w="http://schemas.openxmlformats.org/wordprocessingml/2006/main" xmlns:w14="http://schemas.microsoft.com/office/word/2010/wordml" xmlns:w15="http://schemas.microsoft.com/office/word/2012/wordml" mc:Ignorable="w14 w15">
+<w:styles xmlns:mc="http://schemas.openxmlformats.org/markup-compatibility/2006" xmlns:r="http://schemas.openxmlformats.org/officeDocument/2006/relationships" xmlns:w="http://schemas.openxmlformats.org/wordprocessingml/2006/main" xmlns:w14="http://schemas.microsoft.com/office/word/2010/wordml" xmlns:w15="http://schemas.microsoft.com/office/word/2012/wordml" xmlns:w16cid="http://schemas.microsoft.com/office/word/2016/wordml/cid" xmlns:w16se="http://schemas.microsoft.com/office/word/2015/wordml/symex" mc:Ignorable="w14 w15 w16se w16cid">
   <w:docDefaults>
     <w:rPrDefault>
       <w:rPr>
@@ -5928,7 +6081,7 @@
       </w:pPr>
     </w:pPrDefault>
   </w:docDefaults>
-  <w:latentStyles w:defLockedState="0" w:defUIPriority="99" w:defSemiHidden="0" w:defUnhideWhenUsed="0" w:defQFormat="0" w:count="380">
+  <w:latentStyles w:defLockedState="0" w:defUIPriority="99" w:defSemiHidden="0" w:defUnhideWhenUsed="0" w:defQFormat="0" w:count="375">
     <w:lsdException w:name="Normal" w:uiPriority="0" w:qFormat="1"/>
     <w:lsdException w:name="heading 1" w:uiPriority="9" w:qFormat="1"/>
     <w:lsdException w:name="heading 2" w:semiHidden="1" w:uiPriority="9" w:unhideWhenUsed="1" w:qFormat="1"/>
@@ -6727,7 +6880,7 @@
 </file>
 
 <file path=customXml/itemProps1.xml><?xml version="1.0" encoding="utf-8"?>
-<ds:datastoreItem xmlns:ds="http://schemas.openxmlformats.org/officeDocument/2006/customXml" ds:itemID="{82E88D82-C074-DF41-86BB-87CCE9CBF0FE}">
+<ds:datastoreItem xmlns:ds="http://schemas.openxmlformats.org/officeDocument/2006/customXml" ds:itemID="{C05F250C-F2AC-6246-9CE6-780C1950AD09}">
   <ds:schemaRefs>
     <ds:schemaRef ds:uri="http://schemas.openxmlformats.org/officeDocument/2006/bibliography"/>
   </ds:schemaRefs>

</xml_diff>